<commit_message>
updates on delete fn
</commit_message>
<xml_diff>
--- a/Skomsky_HealthSystem/web/skomsky_3308_HW_LA_grading.docx
+++ b/Skomsky_HealthSystem/web/skomsky_3308_HW_LA_grading.docx
@@ -11,6 +11,8 @@
           <w:u w:val="single"/>
         </w:rPr>
       </w:pPr>
+      <w:bookmarkStart w:id="0" w:name="_GoBack"/>
+      <w:bookmarkEnd w:id="0"/>
       <w:r>
         <w:rPr>
           <w:b/>
@@ -328,8 +330,6 @@
           <w:u w:val="single"/>
         </w:rPr>
       </w:pPr>
-      <w:bookmarkStart w:id="0" w:name="_GoBack"/>
-      <w:bookmarkEnd w:id="0"/>
       <w:r>
         <w:rPr>
           <w:b/>
@@ -698,40 +698,13 @@
             <w:color w:val="2F5496" w:themeColor="accent1" w:themeShade="BF"/>
             <w:u w:val="none"/>
           </w:rPr>
-          <w:t>LA0</w:t>
-        </w:r>
-        <w:r>
-          <w:rPr>
-            <w:rStyle w:val="Hyperlink"/>
-            <w:color w:val="2F5496" w:themeColor="accent1" w:themeShade="BF"/>
-            <w:u w:val="none"/>
-          </w:rPr>
-          <w:t>8</w:t>
-        </w:r>
-        <w:r>
-          <w:rPr>
-            <w:rStyle w:val="Hyperlink"/>
-            <w:color w:val="2F5496" w:themeColor="accent1" w:themeShade="BF"/>
-            <w:u w:val="none"/>
-          </w:rPr>
-          <w:t xml:space="preserve">: </w:t>
-        </w:r>
-        <w:r>
-          <w:rPr>
-            <w:rStyle w:val="Hyperlink"/>
-            <w:color w:val="2F5496" w:themeColor="accent1" w:themeShade="BF"/>
-            <w:u w:val="none"/>
-          </w:rPr>
-          <w:t>Update</w:t>
+          <w:t>LA08: Update</w:t>
         </w:r>
       </w:hyperlink>
     </w:p>
     <w:p>
       <w:r>
-        <w:t xml:space="preserve">Score </w:t>
-      </w:r>
-      <w:r>
-        <w:t>10 of 10</w:t>
+        <w:t>Score 10 of 10</w:t>
       </w:r>
     </w:p>
     <w:p>
@@ -750,43 +723,16 @@
             <w:color w:val="2F5496" w:themeColor="accent1" w:themeShade="BF"/>
             <w:u w:val="none"/>
           </w:rPr>
-          <w:t>LA0</w:t>
-        </w:r>
-        <w:r>
-          <w:rPr>
-            <w:rStyle w:val="Hyperlink"/>
-            <w:color w:val="2F5496" w:themeColor="accent1" w:themeShade="BF"/>
-            <w:u w:val="none"/>
-          </w:rPr>
-          <w:t>9</w:t>
-        </w:r>
-        <w:r>
-          <w:rPr>
-            <w:rStyle w:val="Hyperlink"/>
-            <w:color w:val="2F5496" w:themeColor="accent1" w:themeShade="BF"/>
-            <w:u w:val="none"/>
-          </w:rPr>
-          <w:t xml:space="preserve">: </w:t>
-        </w:r>
-        <w:r>
-          <w:rPr>
-            <w:rStyle w:val="Hyperlink"/>
-            <w:color w:val="2F5496" w:themeColor="accent1" w:themeShade="BF"/>
-            <w:u w:val="none"/>
-          </w:rPr>
-          <w:t>Delete</w:t>
+          <w:t>LA09: Delete</w:t>
         </w:r>
       </w:hyperlink>
     </w:p>
     <w:p>
       <w:r>
-        <w:t xml:space="preserve">Score </w:t>
-      </w:r>
-      <w:r>
-        <w:t>not yet scored</w:t>
-      </w:r>
-      <w:r>
-        <w:t xml:space="preserve"> of 10</w:t>
+        <w:t xml:space="preserve">10 </w:t>
+      </w:r>
+      <w:r>
+        <w:t>of 10</w:t>
       </w:r>
     </w:p>
     <w:p/>

</xml_diff>